<commit_message>
modified:   Documents/weekly report/Sanghyun Lee/Weekly report_SangHyun-Lee_20120412.docx
</commit_message>
<xml_diff>
--- a/Documents/weekly report/Sanghyun Lee/Weekly report_SangHyun-Lee_20120412.docx
+++ b/Documents/weekly report/Sanghyun Lee/Weekly report_SangHyun-Lee_20120412.docx
@@ -187,8 +187,20 @@
                 <w:kern w:val="0"/>
                 <w:szCs w:val="20"/>
               </w:rPr>
-              <w:t>이 름</w:t>
+              <w:t xml:space="preserve">이 </w:t>
             </w:r>
+            <w:proofErr w:type="spellStart"/>
+            <w:r>
+              <w:rPr>
+                <w:rFonts w:hAnsi="바탕" w:cs="굴림" w:hint="eastAsia"/>
+                <w:b/>
+                <w:color w:val="000000"/>
+                <w:kern w:val="0"/>
+                <w:szCs w:val="20"/>
+              </w:rPr>
+              <w:t>름</w:t>
+            </w:r>
+            <w:proofErr w:type="spellEnd"/>
           </w:p>
         </w:tc>
         <w:tc>
@@ -432,7 +444,7 @@
               <w:autoSpaceDE/>
               <w:autoSpaceDN/>
               <w:rPr>
-                <w:rFonts w:hAnsi="바탕" w:cs="굴림" w:hint="eastAsia"/>
+                <w:rFonts w:hAnsi="바탕" w:cs="굴림"/>
                 <w:color w:val="000000"/>
                 <w:kern w:val="0"/>
                 <w:szCs w:val="20"/>
@@ -459,12 +471,23 @@
               <w:autoSpaceDE/>
               <w:autoSpaceDN/>
               <w:rPr>
+                <w:rFonts w:hAnsi="바탕" w:cs="굴림"/>
+                <w:color w:val="000000"/>
+                <w:kern w:val="0"/>
+                <w:szCs w:val="20"/>
+              </w:rPr>
+            </w:pPr>
+            <w:proofErr w:type="spellStart"/>
+            <w:r>
+              <w:rPr>
                 <w:rFonts w:hAnsi="바탕" w:cs="굴림" w:hint="eastAsia"/>
                 <w:color w:val="000000"/>
                 <w:kern w:val="0"/>
                 <w:szCs w:val="20"/>
               </w:rPr>
-            </w:pPr>
+              <w:t>멘토와</w:t>
+            </w:r>
+            <w:proofErr w:type="spellEnd"/>
             <w:r>
               <w:rPr>
                 <w:rFonts w:hAnsi="바탕" w:cs="굴림" w:hint="eastAsia"/>
@@ -472,7 +495,7 @@
                 <w:kern w:val="0"/>
                 <w:szCs w:val="20"/>
               </w:rPr>
-              <w:t>멘토와 미팅 (1시간 예정)</w:t>
+              <w:t xml:space="preserve"> 미팅 (1시간 예정)</w:t>
             </w:r>
           </w:p>
           <w:p>
@@ -492,6 +515,7 @@
                 <w:szCs w:val="20"/>
               </w:rPr>
             </w:pPr>
+            <w:proofErr w:type="spellStart"/>
             <w:r>
               <w:rPr>
                 <w:rFonts w:hAnsi="바탕" w:cs="굴림" w:hint="eastAsia"/>
@@ -499,7 +523,97 @@
                 <w:kern w:val="0"/>
                 <w:szCs w:val="20"/>
               </w:rPr>
-              <w:t xml:space="preserve">카카오톡연동 서비스앱(윈도우앱 TextInput, Send, Recv, Play)구현 </w:t>
+              <w:t>카카오톡연동</w:t>
+            </w:r>
+            <w:proofErr w:type="spellEnd"/>
+            <w:r>
+              <w:rPr>
+                <w:rFonts w:hAnsi="바탕" w:cs="굴림" w:hint="eastAsia"/>
+                <w:color w:val="000000"/>
+                <w:kern w:val="0"/>
+                <w:szCs w:val="20"/>
+              </w:rPr>
+              <w:t xml:space="preserve"> </w:t>
+            </w:r>
+            <w:proofErr w:type="spellStart"/>
+            <w:r>
+              <w:rPr>
+                <w:rFonts w:hAnsi="바탕" w:cs="굴림" w:hint="eastAsia"/>
+                <w:color w:val="000000"/>
+                <w:kern w:val="0"/>
+                <w:szCs w:val="20"/>
+              </w:rPr>
+              <w:t>서비스앱</w:t>
+            </w:r>
+            <w:proofErr w:type="spellEnd"/>
+            <w:r>
+              <w:rPr>
+                <w:rFonts w:hAnsi="바탕" w:cs="굴림" w:hint="eastAsia"/>
+                <w:color w:val="000000"/>
+                <w:kern w:val="0"/>
+                <w:szCs w:val="20"/>
+              </w:rPr>
+              <w:t>(</w:t>
+            </w:r>
+            <w:proofErr w:type="spellStart"/>
+            <w:r>
+              <w:rPr>
+                <w:rFonts w:hAnsi="바탕" w:cs="굴림" w:hint="eastAsia"/>
+                <w:color w:val="000000"/>
+                <w:kern w:val="0"/>
+                <w:szCs w:val="20"/>
+              </w:rPr>
+              <w:t>윈도우앱</w:t>
+            </w:r>
+            <w:proofErr w:type="spellEnd"/>
+            <w:r>
+              <w:rPr>
+                <w:rFonts w:hAnsi="바탕" w:cs="굴림" w:hint="eastAsia"/>
+                <w:color w:val="000000"/>
+                <w:kern w:val="0"/>
+                <w:szCs w:val="20"/>
+              </w:rPr>
+              <w:t xml:space="preserve"> </w:t>
+            </w:r>
+            <w:proofErr w:type="spellStart"/>
+            <w:r>
+              <w:rPr>
+                <w:rFonts w:hAnsi="바탕" w:cs="굴림" w:hint="eastAsia"/>
+                <w:color w:val="000000"/>
+                <w:kern w:val="0"/>
+                <w:szCs w:val="20"/>
+              </w:rPr>
+              <w:t>TextInput</w:t>
+            </w:r>
+            <w:proofErr w:type="spellEnd"/>
+            <w:r>
+              <w:rPr>
+                <w:rFonts w:hAnsi="바탕" w:cs="굴림" w:hint="eastAsia"/>
+                <w:color w:val="000000"/>
+                <w:kern w:val="0"/>
+                <w:szCs w:val="20"/>
+              </w:rPr>
+              <w:t xml:space="preserve">, Send, </w:t>
+            </w:r>
+            <w:proofErr w:type="spellStart"/>
+            <w:r>
+              <w:rPr>
+                <w:rFonts w:hAnsi="바탕" w:cs="굴림" w:hint="eastAsia"/>
+                <w:color w:val="000000"/>
+                <w:kern w:val="0"/>
+                <w:szCs w:val="20"/>
+              </w:rPr>
+              <w:t>Recv</w:t>
+            </w:r>
+            <w:proofErr w:type="spellEnd"/>
+            <w:r>
+              <w:rPr>
+                <w:rFonts w:hAnsi="바탕" w:cs="굴림" w:hint="eastAsia"/>
+                <w:color w:val="000000"/>
+                <w:kern w:val="0"/>
+                <w:szCs w:val="20"/>
+              </w:rPr>
+              <w:t xml:space="preserve">, Play)구현 </w:t>
             </w:r>
             <w:r>
               <w:rPr>
@@ -535,18 +649,7 @@
                 <w:kern w:val="0"/>
                 <w:szCs w:val="20"/>
               </w:rPr>
-              <w:t>VHCI Driver 구현 (</w:t>
-            </w:r>
-            <w:bookmarkStart w:id="0" w:name="_GoBack"/>
-            <w:bookmarkEnd w:id="0"/>
-            <w:r>
-              <w:rPr>
-                <w:rFonts w:hAnsi="바탕" w:cs="굴림" w:hint="eastAsia"/>
-                <w:color w:val="000000"/>
-                <w:kern w:val="0"/>
-                <w:szCs w:val="20"/>
-              </w:rPr>
-              <w:t>10시간 예정)</w:t>
+              <w:t>VHCI Driver 구현 (10시간 예정)</w:t>
             </w:r>
           </w:p>
         </w:tc>
@@ -610,6 +713,142 @@
                 <w:szCs w:val="20"/>
               </w:rPr>
             </w:pPr>
+            <w:proofErr w:type="spellStart"/>
+            <w:r>
+              <w:rPr>
+                <w:rFonts w:hAnsi="바탕" w:cs="굴림" w:hint="eastAsia"/>
+                <w:color w:val="000000"/>
+                <w:kern w:val="0"/>
+                <w:szCs w:val="20"/>
+              </w:rPr>
+              <w:t>카카오톡연동</w:t>
+            </w:r>
+            <w:proofErr w:type="spellEnd"/>
+            <w:r>
+              <w:rPr>
+                <w:rFonts w:hAnsi="바탕" w:cs="굴림" w:hint="eastAsia"/>
+                <w:color w:val="000000"/>
+                <w:kern w:val="0"/>
+                <w:szCs w:val="20"/>
+              </w:rPr>
+              <w:t xml:space="preserve"> </w:t>
+            </w:r>
+            <w:proofErr w:type="spellStart"/>
+            <w:r>
+              <w:rPr>
+                <w:rFonts w:hAnsi="바탕" w:cs="굴림" w:hint="eastAsia"/>
+                <w:color w:val="000000"/>
+                <w:kern w:val="0"/>
+                <w:szCs w:val="20"/>
+              </w:rPr>
+              <w:t>서비</w:t>
+            </w:r>
+            <w:bookmarkStart w:id="0" w:name="_GoBack"/>
+            <w:bookmarkEnd w:id="0"/>
+            <w:r>
+              <w:rPr>
+                <w:rFonts w:hAnsi="바탕" w:cs="굴림" w:hint="eastAsia"/>
+                <w:color w:val="000000"/>
+                <w:kern w:val="0"/>
+                <w:szCs w:val="20"/>
+              </w:rPr>
+              <w:t>스앱</w:t>
+            </w:r>
+            <w:proofErr w:type="spellEnd"/>
+            <w:r>
+              <w:rPr>
+                <w:rFonts w:hAnsi="바탕" w:cs="굴림" w:hint="eastAsia"/>
+                <w:color w:val="000000"/>
+                <w:kern w:val="0"/>
+                <w:szCs w:val="20"/>
+              </w:rPr>
+              <w:t>(</w:t>
+            </w:r>
+            <w:proofErr w:type="spellStart"/>
+            <w:r>
+              <w:rPr>
+                <w:rFonts w:hAnsi="바탕" w:cs="굴림" w:hint="eastAsia"/>
+                <w:color w:val="000000"/>
+                <w:kern w:val="0"/>
+                <w:szCs w:val="20"/>
+              </w:rPr>
+              <w:t>윈도우앱</w:t>
+            </w:r>
+            <w:proofErr w:type="spellEnd"/>
+            <w:r>
+              <w:rPr>
+                <w:rFonts w:hAnsi="바탕" w:cs="굴림" w:hint="eastAsia"/>
+                <w:color w:val="000000"/>
+                <w:kern w:val="0"/>
+                <w:szCs w:val="20"/>
+              </w:rPr>
+              <w:t xml:space="preserve"> </w:t>
+            </w:r>
+            <w:proofErr w:type="spellStart"/>
+            <w:r>
+              <w:rPr>
+                <w:rFonts w:hAnsi="바탕" w:cs="굴림" w:hint="eastAsia"/>
+                <w:color w:val="000000"/>
+                <w:kern w:val="0"/>
+                <w:szCs w:val="20"/>
+              </w:rPr>
+              <w:t>TextInput</w:t>
+            </w:r>
+            <w:proofErr w:type="spellEnd"/>
+            <w:r>
+              <w:rPr>
+                <w:rFonts w:hAnsi="바탕" w:cs="굴림" w:hint="eastAsia"/>
+                <w:color w:val="000000"/>
+                <w:kern w:val="0"/>
+                <w:szCs w:val="20"/>
+              </w:rPr>
+              <w:t>, Send</w:t>
+            </w:r>
+            <w:r>
+              <w:rPr>
+                <w:rFonts w:hAnsi="바탕" w:cs="굴림" w:hint="eastAsia"/>
+                <w:color w:val="000000"/>
+                <w:kern w:val="0"/>
+                <w:szCs w:val="20"/>
+              </w:rPr>
+              <w:t xml:space="preserve">)구현 </w:t>
+            </w:r>
+            <w:r>
+              <w:rPr>
+                <w:rFonts w:hAnsi="바탕" w:cs="굴림" w:hint="eastAsia"/>
+                <w:color w:val="000000"/>
+                <w:kern w:val="0"/>
+                <w:szCs w:val="20"/>
+              </w:rPr>
+              <w:t>(3</w:t>
+            </w:r>
+            <w:r>
+              <w:rPr>
+                <w:rFonts w:hAnsi="바탕" w:cs="굴림" w:hint="eastAsia"/>
+                <w:color w:val="000000"/>
+                <w:kern w:val="0"/>
+                <w:szCs w:val="20"/>
+              </w:rPr>
+              <w:t xml:space="preserve">시간 </w:t>
+            </w:r>
+            <w:r>
+              <w:rPr>
+                <w:rFonts w:hAnsi="바탕" w:cs="굴림" w:hint="eastAsia"/>
+                <w:color w:val="000000"/>
+                <w:kern w:val="0"/>
+                <w:szCs w:val="20"/>
+              </w:rPr>
+              <w:t>수행</w:t>
+            </w:r>
+            <w:r>
+              <w:rPr>
+                <w:rFonts w:hAnsi="바탕" w:cs="굴림" w:hint="eastAsia"/>
+                <w:color w:val="000000"/>
+                <w:kern w:val="0"/>
+                <w:szCs w:val="20"/>
+              </w:rPr>
+              <w:t>)</w:t>
+            </w:r>
           </w:p>
         </w:tc>
       </w:tr>
@@ -1348,7 +1587,21 @@
       <w:rPr>
         <w:rFonts w:hint="eastAsia"/>
       </w:rPr>
-      <w:t>주간보고서                                                                         Hansung University</w:t>
+      <w:t xml:space="preserve">주간보고서                                                                         </w:t>
+    </w:r>
+    <w:proofErr w:type="spellStart"/>
+    <w:r>
+      <w:rPr>
+        <w:rFonts w:hint="eastAsia"/>
+      </w:rPr>
+      <w:t>Hansung</w:t>
+    </w:r>
+    <w:proofErr w:type="spellEnd"/>
+    <w:r>
+      <w:rPr>
+        <w:rFonts w:hint="eastAsia"/>
+      </w:rPr>
+      <w:t xml:space="preserve"> University</w:t>
     </w:r>
   </w:p>
 </w:hdr>

</xml_diff>